<commit_message>
Added a little bit
</commit_message>
<xml_diff>
--- a/PM3 work/Project Milestone 3 Group 11.docx
+++ b/PM3 work/Project Milestone 3 Group 11.docx
@@ -245,18 +245,32 @@
         <w:spacing w:line="480" w:lineRule="auto"/>
         <w:rPr>
           <w:rFonts w:ascii="Times New Roman" w:hAnsi="Times New Roman" w:cs="Times New Roman"/>
+        </w:rPr>
+      </w:pPr>
+      <w:r>
+        <w:rPr>
+          <w:rFonts w:ascii="Times New Roman" w:hAnsi="Times New Roman" w:cs="Times New Roman"/>
           <w:b/>
           <w:bCs/>
         </w:rPr>
-      </w:pPr>
-      <w:r>
+        <w:t xml:space="preserve">Literature Review: </w:t>
+      </w:r>
+      <w:r>
+        <w:rPr>
+          <w:rFonts w:ascii="Times New Roman" w:hAnsi="Times New Roman" w:cs="Times New Roman"/>
+        </w:rPr>
+        <w:t xml:space="preserve">Our final dashboard drew inspiration from several ideas we found across literature of previous sports analytics projects. </w:t>
+      </w:r>
+    </w:p>
+    <w:p>
+      <w:pPr>
+        <w:spacing w:line="480" w:lineRule="auto"/>
         <w:rPr>
           <w:rFonts w:ascii="Times New Roman" w:hAnsi="Times New Roman" w:cs="Times New Roman"/>
           <w:b/>
           <w:bCs/>
         </w:rPr>
-        <w:t xml:space="preserve">Literature Review: </w:t>
-      </w:r>
+      </w:pPr>
     </w:p>
     <w:p>
       <w:pPr>
@@ -267,22 +281,12 @@
           <w:bCs/>
         </w:rPr>
       </w:pPr>
-    </w:p>
-    <w:p>
-      <w:pPr>
-        <w:spacing w:line="480" w:lineRule="auto"/>
+      <w:r>
         <w:rPr>
           <w:rFonts w:ascii="Times New Roman" w:hAnsi="Times New Roman" w:cs="Times New Roman"/>
           <w:b/>
           <w:bCs/>
         </w:rPr>
-      </w:pPr>
-      <w:r>
-        <w:rPr>
-          <w:rFonts w:ascii="Times New Roman" w:hAnsi="Times New Roman" w:cs="Times New Roman"/>
-          <w:b/>
-          <w:bCs/>
-        </w:rPr>
         <w:t xml:space="preserve">Design(s): </w:t>
       </w:r>
     </w:p>
@@ -353,14 +357,14 @@
         <w:rPr>
           <w:rFonts w:ascii="Times New Roman" w:hAnsi="Times New Roman" w:cs="Times New Roman"/>
         </w:rPr>
-        <w:t xml:space="preserve"> initially decided we wanted to prioritize the effect of aging in sport on athletes of different genders. So, a few of our initial prototypes focused on this vision. We designed models that displayed medal count by age and gender filtered by sport, to </w:t>
+        <w:t xml:space="preserve"> initially decided we wanted to prioritize the effect of aging in sport on athletes of different genders. So, a few of our initial prototypes focused on this </w:t>
       </w:r>
       <w:r>
         <w:rPr>
           <w:rFonts w:ascii="Times New Roman" w:hAnsi="Times New Roman" w:cs="Times New Roman"/>
         </w:rPr>
         <w:lastRenderedPageBreak/>
-        <w:t xml:space="preserve">see what age range typically has the most success in each sport for each gender. We feel as though this is a valuable piece of insight, as you can then </w:t>
+        <w:t xml:space="preserve">vision. We designed models that displayed medal count by age and gender filtered by sport, to see what age range typically has the most success in each sport for each gender. We feel as though this is a valuable piece of insight, as you can then </w:t>
       </w:r>
       <w:r>
         <w:rPr>
@@ -476,14 +480,14 @@
         <w:rPr>
           <w:rFonts w:ascii="Times New Roman" w:hAnsi="Times New Roman" w:cs="Times New Roman"/>
         </w:rPr>
-        <w:t xml:space="preserve">In doing so, we created another panel which gave the competitors at every age for a given sport, with an adjustable time interval in order to </w:t>
+        <w:t xml:space="preserve">In doing so, we created another panel which </w:t>
       </w:r>
       <w:r>
         <w:rPr>
           <w:rFonts w:ascii="Times New Roman" w:hAnsi="Times New Roman" w:cs="Times New Roman"/>
         </w:rPr>
         <w:lastRenderedPageBreak/>
-        <w:t xml:space="preserve">see how the age distribution of athletes for sports by gender has changed in different time periods. </w:t>
+        <w:t xml:space="preserve">gave the competitors at every age for a given sport, with an adjustable time interval in order to see how the age distribution of athletes for sports by gender has changed in different time periods. </w:t>
       </w:r>
     </w:p>
     <w:p>
@@ -578,14 +582,14 @@
         <w:rPr>
           <w:rFonts w:ascii="Times New Roman" w:hAnsi="Times New Roman" w:cs="Times New Roman"/>
         </w:rPr>
-        <w:t xml:space="preserve"> the Age vs. Medal visualization. It shows the age distribution of all athletes in the Olympics, for both genders, with option to choose among different sports and to filter the years which these athletes participated. Because the Olympics is a representation of the best athlete performance chosen from all over the world. A simple count of number of participants is representative of the population of all athletes for the purpose of this research. The graph chosen is a simple line graph for a direct visualization of the distribution across all ages. The graph of genders is overlayed, it is included as the scope was increased and this addition feature shows the difference of distribution between genders. It is interesting to compare the distribution of athletes between genders across different kind of sports. For some sports like gymnastics and swimming, the age distribution of female is clearly left to the male graph. Indicating that among the best athletes in the field, women gymnastics and swimmer reach their peak performance at a younger age compared to men. In fact, for most of the sports, female </w:t>
+        <w:t xml:space="preserve"> the Age vs. Medal visualization. It shows the age distribution of all athletes in the Olympics, for both genders, with option to choose among different sports and to filter the years which these athletes participated. Because the Olympics is a representation of the best athlete performance chosen from all over the world. A simple count of number of participants is representative of the population of all athletes for the purpose of this research. The graph chosen is a simple line graph for a direct visualization of the distribution across all ages. The graph of genders is overlayed, it is included as the scope was increased and this addition feature shows the difference of distribution between genders. It is interesting to compare the distribution of athletes between genders across different kind of sports. For some sports like gymnastics and swimming, the age distribution of female is clearly left to the male graph. Indicating that among the best athletes in the field, women gymnastics and swimmer reach their </w:t>
       </w:r>
       <w:r>
         <w:rPr>
           <w:rFonts w:ascii="Times New Roman" w:hAnsi="Times New Roman" w:cs="Times New Roman"/>
         </w:rPr>
         <w:lastRenderedPageBreak/>
-        <w:t xml:space="preserve">athletes have a lower age distribution.  With the year slider input, the range of years of data to include can be adjusted. With a range set to 20 years and dragging the slider, the user can compare the change of athlete age distribution throughout the years. For example, in the case of water polo, female athletes started to participate only after the year 2000. Moreover, the change of age distribution can also be observed using this feature. When selecting “Speed Skating”, </w:t>
+        <w:t xml:space="preserve">peak performance at a younger age compared to men. In fact, for most of the sports, female athletes have a lower age distribution.  With the year slider input, the range of years of data to include can be adjusted. With a range set to 20 years and dragging the slider, the user can compare the change of athlete age distribution throughout the years. For example, in the case of water polo, female athletes started to participate only after the year 2000. Moreover, the change of age distribution can also be observed using this feature. When selecting “Speed Skating”, </w:t>
       </w:r>
       <w:proofErr w:type="gramStart"/>
       <w:r>

</xml_diff>

<commit_message>
Update Project Milestone 3 Group 11.docx
</commit_message>
<xml_diff>
--- a/PM3 work/Project Milestone 3 Group 11.docx
+++ b/PM3 work/Project Milestone 3 Group 11.docx
@@ -136,21 +136,15 @@
         <w:ind w:firstLine="720"/>
         <w:rPr>
           <w:rFonts w:ascii="Times New Roman" w:hAnsi="Times New Roman" w:cs="Times New Roman"/>
-        </w:rPr>
-      </w:pPr>
-      <w:r>
-        <w:rPr>
-          <w:rFonts w:ascii="Times New Roman" w:hAnsi="Times New Roman" w:cs="Times New Roman"/>
-        </w:rPr>
-        <w:t xml:space="preserve"> </w:t>
-      </w:r>
-      <w:r>
-        <w:rPr>
-          <w:rFonts w:ascii="Times New Roman" w:hAnsi="Times New Roman" w:cs="Times New Roman"/>
           <w:b/>
           <w:bCs/>
         </w:rPr>
-        <w:t>Introduction:</w:t>
+      </w:pPr>
+      <w:r>
+        <w:rPr>
+          <w:rFonts w:ascii="Times New Roman" w:hAnsi="Times New Roman" w:cs="Times New Roman"/>
+        </w:rPr>
+        <w:t xml:space="preserve"> </w:t>
       </w:r>
       <w:r>
         <w:rPr>
@@ -158,125 +152,152 @@
           <w:b/>
           <w:bCs/>
         </w:rPr>
-        <w:t xml:space="preserve"> </w:t>
-      </w:r>
-      <w:r>
-        <w:rPr>
-          <w:rFonts w:ascii="Times New Roman" w:hAnsi="Times New Roman" w:cs="Times New Roman"/>
-        </w:rPr>
-        <w:t xml:space="preserve">At its core, our project looked to provide useful visualizations on the relationship between aging and athletic performance. This final goal is a drilled down version of our loftier beginning goal of rating athletes across sports as they aged, as that initial problem involved too many parts to visualize well. Thus, the results are a product of quality over quantity. </w:t>
-      </w:r>
-    </w:p>
-    <w:p>
-      <w:pPr>
-        <w:spacing w:line="480" w:lineRule="auto"/>
-        <w:ind w:firstLine="720"/>
-        <w:rPr>
-          <w:rFonts w:ascii="Times New Roman" w:hAnsi="Times New Roman" w:cs="Times New Roman"/>
-        </w:rPr>
-      </w:pPr>
-      <w:r>
-        <w:rPr>
-          <w:rFonts w:ascii="Times New Roman" w:hAnsi="Times New Roman" w:cs="Times New Roman"/>
-        </w:rPr>
-        <w:t>S</w:t>
-      </w:r>
-      <w:r>
-        <w:rPr>
-          <w:rFonts w:ascii="Times New Roman" w:hAnsi="Times New Roman" w:cs="Times New Roman"/>
-        </w:rPr>
-        <w:t>ports analytics is a topic that a lot of work has been done in</w:t>
-      </w:r>
-      <w:r>
-        <w:rPr>
-          <w:rFonts w:ascii="Times New Roman" w:hAnsi="Times New Roman" w:cs="Times New Roman"/>
-        </w:rPr>
-        <w:t xml:space="preserve"> already</w:t>
-      </w:r>
-      <w:r>
-        <w:rPr>
-          <w:rFonts w:ascii="Times New Roman" w:hAnsi="Times New Roman" w:cs="Times New Roman"/>
-        </w:rPr>
-        <w:t xml:space="preserve">, but we feel as though our dashboard provides a collection of efficient </w:t>
-      </w:r>
-      <w:r>
-        <w:rPr>
-          <w:rFonts w:ascii="Times New Roman" w:hAnsi="Times New Roman" w:cs="Times New Roman"/>
-        </w:rPr>
-        <w:t>visualizations</w:t>
-      </w:r>
-      <w:r>
-        <w:rPr>
-          <w:rFonts w:ascii="Times New Roman" w:hAnsi="Times New Roman" w:cs="Times New Roman"/>
-        </w:rPr>
-        <w:t xml:space="preserve"> for an analyst </w:t>
-      </w:r>
-      <w:r>
-        <w:rPr>
-          <w:rFonts w:ascii="Times New Roman" w:hAnsi="Times New Roman" w:cs="Times New Roman"/>
-        </w:rPr>
-        <w:t>looking to learn more on the dynamics of gender, age, and more across sports, and how these dynamics have changed over time. The Olympics are the pinnacle of sport, and so the perfect dataset for us to use.</w:t>
-      </w:r>
-    </w:p>
-    <w:p>
-      <w:pPr>
-        <w:spacing w:line="480" w:lineRule="auto"/>
-        <w:ind w:firstLine="720"/>
+        <w:t>Introduction:</w:t>
+      </w:r>
+      <w:r>
         <w:rPr>
           <w:rFonts w:ascii="Times New Roman" w:hAnsi="Times New Roman" w:cs="Times New Roman"/>
           <w:b/>
           <w:bCs/>
         </w:rPr>
-      </w:pPr>
-    </w:p>
-    <w:p>
-      <w:pPr>
-        <w:spacing w:line="480" w:lineRule="auto"/>
+        <w:t xml:space="preserve"> </w:t>
+      </w:r>
+    </w:p>
+    <w:p>
+      <w:pPr>
+        <w:spacing w:line="480" w:lineRule="auto"/>
+        <w:ind w:firstLine="720"/>
+        <w:rPr>
+          <w:rFonts w:ascii="Times New Roman" w:hAnsi="Times New Roman" w:cs="Times New Roman"/>
+        </w:rPr>
+      </w:pPr>
+      <w:r>
+        <w:rPr>
+          <w:rFonts w:ascii="Times New Roman" w:hAnsi="Times New Roman" w:cs="Times New Roman"/>
+        </w:rPr>
+        <w:t xml:space="preserve">At its core, our project looked to provide useful visualizations on the relationship between aging and athletic performance. This final goal is a drilled down version of our loftier beginning goal of rating athletes across sports as they aged, as that initial problem involved too many parts to visualize well. Thus, the results are a product of quality over quantity. </w:t>
+      </w:r>
+    </w:p>
+    <w:p>
+      <w:pPr>
+        <w:spacing w:line="480" w:lineRule="auto"/>
+        <w:ind w:firstLine="720"/>
+        <w:rPr>
+          <w:rFonts w:ascii="Times New Roman" w:hAnsi="Times New Roman" w:cs="Times New Roman"/>
+        </w:rPr>
+      </w:pPr>
+      <w:r>
+        <w:rPr>
+          <w:rFonts w:ascii="Times New Roman" w:hAnsi="Times New Roman" w:cs="Times New Roman"/>
+        </w:rPr>
+        <w:t>S</w:t>
+      </w:r>
+      <w:r>
+        <w:rPr>
+          <w:rFonts w:ascii="Times New Roman" w:hAnsi="Times New Roman" w:cs="Times New Roman"/>
+        </w:rPr>
+        <w:t>ports analytics is a topic that a lot of work has been done in</w:t>
+      </w:r>
+      <w:r>
+        <w:rPr>
+          <w:rFonts w:ascii="Times New Roman" w:hAnsi="Times New Roman" w:cs="Times New Roman"/>
+        </w:rPr>
+        <w:t xml:space="preserve"> already</w:t>
+      </w:r>
+      <w:r>
+        <w:rPr>
+          <w:rFonts w:ascii="Times New Roman" w:hAnsi="Times New Roman" w:cs="Times New Roman"/>
+        </w:rPr>
+        <w:t xml:space="preserve">, but we feel as though our dashboard provides a collection of efficient </w:t>
+      </w:r>
+      <w:r>
+        <w:rPr>
+          <w:rFonts w:ascii="Times New Roman" w:hAnsi="Times New Roman" w:cs="Times New Roman"/>
+        </w:rPr>
+        <w:t>visualizations</w:t>
+      </w:r>
+      <w:r>
+        <w:rPr>
+          <w:rFonts w:ascii="Times New Roman" w:hAnsi="Times New Roman" w:cs="Times New Roman"/>
+        </w:rPr>
+        <w:t xml:space="preserve"> for an analyst </w:t>
+      </w:r>
+      <w:r>
+        <w:rPr>
+          <w:rFonts w:ascii="Times New Roman" w:hAnsi="Times New Roman" w:cs="Times New Roman"/>
+        </w:rPr>
+        <w:t>looking to learn more on the dynamics of gender, age, and more across sports, and how these dynamics have changed over time. The Olympics are the pinnacle of sport, and so the perfect dataset for us to use.</w:t>
+      </w:r>
+      <w:r>
+        <w:rPr>
+          <w:rFonts w:ascii="Times New Roman" w:hAnsi="Times New Roman" w:cs="Times New Roman"/>
+        </w:rPr>
+        <w:t xml:space="preserve"> Additionally, the Olympics offer an accepted standardization across different sports and events. All of them take place over the same period, in the same location, and finish with a </w:t>
+      </w:r>
+      <w:proofErr w:type="gramStart"/>
+      <w:r>
+        <w:rPr>
+          <w:rFonts w:ascii="Times New Roman" w:hAnsi="Times New Roman" w:cs="Times New Roman"/>
+        </w:rPr>
+        <w:t>Gold, Silver, and Bronze</w:t>
+      </w:r>
+      <w:proofErr w:type="gramEnd"/>
+      <w:r>
+        <w:rPr>
+          <w:rFonts w:ascii="Times New Roman" w:hAnsi="Times New Roman" w:cs="Times New Roman"/>
+        </w:rPr>
+        <w:t xml:space="preserve"> medalist, thus the format sets up several layers of standardization.</w:t>
+      </w:r>
+    </w:p>
+    <w:p>
+      <w:pPr>
+        <w:spacing w:line="480" w:lineRule="auto"/>
+        <w:ind w:firstLine="720"/>
         <w:rPr>
           <w:rFonts w:ascii="Times New Roman" w:hAnsi="Times New Roman" w:cs="Times New Roman"/>
           <w:b/>
           <w:bCs/>
         </w:rPr>
       </w:pPr>
-      <w:r>
+    </w:p>
+    <w:p>
+      <w:pPr>
+        <w:spacing w:line="480" w:lineRule="auto"/>
         <w:rPr>
           <w:rFonts w:ascii="Times New Roman" w:hAnsi="Times New Roman" w:cs="Times New Roman"/>
           <w:b/>
           <w:bCs/>
         </w:rPr>
-        <w:t xml:space="preserve">Literature Review: </w:t>
-      </w:r>
-    </w:p>
-    <w:p>
-      <w:pPr>
-        <w:spacing w:line="480" w:lineRule="auto"/>
-        <w:ind w:firstLine="720"/>
-        <w:rPr>
-          <w:rFonts w:ascii="Times New Roman" w:hAnsi="Times New Roman" w:cs="Times New Roman"/>
-        </w:rPr>
-      </w:pPr>
-      <w:r>
-        <w:rPr>
-          <w:rFonts w:ascii="Times New Roman" w:hAnsi="Times New Roman" w:cs="Times New Roman"/>
-        </w:rPr>
-        <w:t xml:space="preserve">Our final dashboard drew inspiration from several ideas we found across literature of previous sports analytics projects. </w:t>
-      </w:r>
-      <w:r>
-        <w:rPr>
-          <w:rFonts w:ascii="Times New Roman" w:hAnsi="Times New Roman" w:cs="Times New Roman"/>
-        </w:rPr>
-        <w:t xml:space="preserve">We found much scholarly research had been done on many of these sub-topics, such as aging in sport, for example. In turn, we felt we could best make our project useful by making it a toolbox for analysts looking to learn more on a given sport in the large amount the Olympics provide, in terms of the traits of the associated athletes, particularly gender and age, among others. Rather than go for a more niche piece of the research we had uncovered, we decided to produce a dashboard that would be interesting and easy to use for sports enthusiasts of all backgrounds. </w:t>
-      </w:r>
-    </w:p>
-    <w:p>
-      <w:pPr>
-        <w:spacing w:line="480" w:lineRule="auto"/>
+      </w:pPr>
+      <w:r>
         <w:rPr>
           <w:rFonts w:ascii="Times New Roman" w:hAnsi="Times New Roman" w:cs="Times New Roman"/>
           <w:b/>
           <w:bCs/>
         </w:rPr>
-      </w:pPr>
+        <w:t xml:space="preserve">Literature Review: </w:t>
+      </w:r>
+    </w:p>
+    <w:p>
+      <w:pPr>
+        <w:spacing w:line="480" w:lineRule="auto"/>
+        <w:ind w:firstLine="720"/>
+        <w:rPr>
+          <w:rFonts w:ascii="Times New Roman" w:hAnsi="Times New Roman" w:cs="Times New Roman"/>
+        </w:rPr>
+      </w:pPr>
+      <w:r>
+        <w:rPr>
+          <w:rFonts w:ascii="Times New Roman" w:hAnsi="Times New Roman" w:cs="Times New Roman"/>
+        </w:rPr>
+        <w:t xml:space="preserve">Our final dashboard drew inspiration from several ideas we found across literature of previous sports analytics projects. </w:t>
+      </w:r>
+      <w:r>
+        <w:rPr>
+          <w:rFonts w:ascii="Times New Roman" w:hAnsi="Times New Roman" w:cs="Times New Roman"/>
+        </w:rPr>
+        <w:t xml:space="preserve">We found much scholarly research had been done on many of these sub-topics, such as aging in sport, for example. In turn, we felt we could best make our project useful by making it a toolbox for analysts looking to learn more on a given sport in the large amount the Olympics provide, in terms of the traits of the associated athletes, particularly gender and age, among others. Rather than go for a more niche piece of the research we had uncovered, we decided to produce a dashboard that would be interesting and easy to use for sports enthusiasts of all backgrounds. </w:t>
+      </w:r>
     </w:p>
     <w:p>
       <w:pPr>
@@ -287,12 +308,22 @@
           <w:bCs/>
         </w:rPr>
       </w:pPr>
-      <w:r>
+    </w:p>
+    <w:p>
+      <w:pPr>
+        <w:spacing w:line="480" w:lineRule="auto"/>
         <w:rPr>
           <w:rFonts w:ascii="Times New Roman" w:hAnsi="Times New Roman" w:cs="Times New Roman"/>
           <w:b/>
           <w:bCs/>
         </w:rPr>
+      </w:pPr>
+      <w:r>
+        <w:rPr>
+          <w:rFonts w:ascii="Times New Roman" w:hAnsi="Times New Roman" w:cs="Times New Roman"/>
+          <w:b/>
+          <w:bCs/>
+        </w:rPr>
         <w:t xml:space="preserve">Design(s): </w:t>
       </w:r>
     </w:p>
@@ -308,123 +339,182 @@
         <w:rPr>
           <w:rFonts w:ascii="Times New Roman" w:hAnsi="Times New Roman" w:cs="Times New Roman"/>
         </w:rPr>
+        <w:t>Over the course of our design’s lifecycle, we continually tried new ideas, discarding those that we feel d</w:t>
+      </w:r>
+      <w:r>
+        <w:rPr>
+          <w:rFonts w:ascii="Times New Roman" w:hAnsi="Times New Roman" w:cs="Times New Roman"/>
+        </w:rPr>
+        <w:t>id</w:t>
+      </w:r>
+      <w:r>
+        <w:rPr>
+          <w:rFonts w:ascii="Times New Roman" w:hAnsi="Times New Roman" w:cs="Times New Roman"/>
+        </w:rPr>
+        <w:t xml:space="preserve"> not bring optimal results. To begin, we worked with a few datasets to find multiple, in pursuit of an optimal solution.</w:t>
+      </w:r>
+      <w:r>
+        <w:rPr>
+          <w:rFonts w:ascii="Times New Roman" w:hAnsi="Times New Roman" w:cs="Times New Roman"/>
+        </w:rPr>
+        <w:t xml:space="preserve"> We experimented with datasets on FIFA player ratings, as well as another on the traits of players in the English Premier League, before </w:t>
+      </w:r>
+      <w:r>
+        <w:rPr>
+          <w:rFonts w:ascii="Times New Roman" w:hAnsi="Times New Roman" w:cs="Times New Roman"/>
+        </w:rPr>
+        <w:t>settling on</w:t>
+      </w:r>
+      <w:r>
+        <w:rPr>
+          <w:rFonts w:ascii="Times New Roman" w:hAnsi="Times New Roman" w:cs="Times New Roman"/>
+        </w:rPr>
+        <w:t xml:space="preserve"> a general Olympics dataset </w:t>
+      </w:r>
+      <w:r>
+        <w:rPr>
+          <w:rFonts w:ascii="Times New Roman" w:hAnsi="Times New Roman" w:cs="Times New Roman"/>
+        </w:rPr>
+        <w:t xml:space="preserve">that allowed for filtering </w:t>
+      </w:r>
+      <w:r>
+        <w:rPr>
+          <w:rFonts w:ascii="Times New Roman" w:hAnsi="Times New Roman" w:cs="Times New Roman"/>
+        </w:rPr>
+        <w:t xml:space="preserve">on the traits of historical athletes including the year of competition, where it was held, whether it was summer or winter games, </w:t>
+      </w:r>
+      <w:r>
+        <w:rPr>
+          <w:rFonts w:ascii="Times New Roman" w:hAnsi="Times New Roman" w:cs="Times New Roman"/>
+        </w:rPr>
+        <w:t xml:space="preserve">as well as individual athlete characteristics like </w:t>
+      </w:r>
+      <w:r>
+        <w:rPr>
+          <w:rFonts w:ascii="Times New Roman" w:hAnsi="Times New Roman" w:cs="Times New Roman"/>
+        </w:rPr>
+        <w:t>height, weight, age, and nation</w:t>
+      </w:r>
+      <w:r>
+        <w:rPr>
+          <w:rFonts w:ascii="Times New Roman" w:hAnsi="Times New Roman" w:cs="Times New Roman"/>
+        </w:rPr>
+        <w:t>ality</w:t>
+      </w:r>
+      <w:r>
+        <w:rPr>
+          <w:rFonts w:ascii="Times New Roman" w:hAnsi="Times New Roman" w:cs="Times New Roman"/>
+        </w:rPr>
+        <w:t xml:space="preserve">. </w:t>
+      </w:r>
+    </w:p>
+    <w:p>
+      <w:pPr>
+        <w:spacing w:line="480" w:lineRule="auto"/>
+        <w:ind w:firstLine="720"/>
+        <w:rPr>
+          <w:rFonts w:ascii="Times New Roman" w:hAnsi="Times New Roman" w:cs="Times New Roman"/>
+        </w:rPr>
+      </w:pPr>
+      <w:r>
+        <w:rPr>
+          <w:rFonts w:ascii="Times New Roman" w:hAnsi="Times New Roman" w:cs="Times New Roman"/>
+        </w:rPr>
+        <w:t xml:space="preserve">After deciding on our dataset, we had </w:t>
+      </w:r>
+      <w:proofErr w:type="gramStart"/>
+      <w:r>
+        <w:rPr>
+          <w:rFonts w:ascii="Times New Roman" w:hAnsi="Times New Roman" w:cs="Times New Roman"/>
+        </w:rPr>
+        <w:t>a number of</w:t>
+      </w:r>
+      <w:proofErr w:type="gramEnd"/>
+      <w:r>
+        <w:rPr>
+          <w:rFonts w:ascii="Times New Roman" w:hAnsi="Times New Roman" w:cs="Times New Roman"/>
+        </w:rPr>
+        <w:t xml:space="preserve"> potentia</w:t>
+      </w:r>
+      <w:r>
+        <w:rPr>
+          <w:rFonts w:ascii="Times New Roman" w:hAnsi="Times New Roman" w:cs="Times New Roman"/>
+        </w:rPr>
+        <w:t xml:space="preserve">l utilities that we wanted to pull out of the dataset. </w:t>
+      </w:r>
+      <w:proofErr w:type="gramStart"/>
+      <w:r>
+        <w:rPr>
+          <w:rFonts w:ascii="Times New Roman" w:hAnsi="Times New Roman" w:cs="Times New Roman"/>
+        </w:rPr>
+        <w:t>In particular, we</w:t>
+      </w:r>
+      <w:proofErr w:type="gramEnd"/>
+      <w:r>
+        <w:rPr>
+          <w:rFonts w:ascii="Times New Roman" w:hAnsi="Times New Roman" w:cs="Times New Roman"/>
+        </w:rPr>
+        <w:t xml:space="preserve"> initially decided we wanted to prioritize the effect of aging in sport on athletes of different genders. So, a few of our initial prototypes focused on this vision. We designed models that displayed medal count by age and gender filtered by sport, to see what age range typically has the most success in each sport for each gender. We feel as though this is a valuable piece of insight, as you can then </w:t>
+      </w:r>
+      <w:r>
+        <w:rPr>
+          <w:rFonts w:ascii="Times New Roman" w:hAnsi="Times New Roman" w:cs="Times New Roman"/>
+        </w:rPr>
+        <w:t xml:space="preserve">look deeper into sports with small age </w:t>
+      </w:r>
+      <w:r>
+        <w:rPr>
+          <w:rFonts w:ascii="Times New Roman" w:hAnsi="Times New Roman" w:cs="Times New Roman"/>
+        </w:rPr>
+        <w:t>ranges and</w:t>
+      </w:r>
+      <w:r>
+        <w:rPr>
+          <w:rFonts w:ascii="Times New Roman" w:hAnsi="Times New Roman" w:cs="Times New Roman"/>
+        </w:rPr>
+        <w:t xml:space="preserve"> assess if this is due to the nature of the competition, for example, it being too physically strenuous for an athlete who participates in it to have a long career of doing so. From this, information can potentially be extracted on what kinds of exercise are best/worst for longevity, whether it be for an athlete training and hoping for a long career, or a regular person who wants to live a length and healthy life with as little of a reduction in athletic ability as possible.</w:t>
+      </w:r>
+    </w:p>
+    <w:p>
+      <w:pPr>
+        <w:spacing w:line="480" w:lineRule="auto"/>
+        <w:ind w:firstLine="720"/>
+        <w:rPr>
+          <w:rFonts w:ascii="Times New Roman" w:hAnsi="Times New Roman" w:cs="Times New Roman"/>
+        </w:rPr>
+      </w:pPr>
+      <w:r>
+        <w:rPr>
+          <w:rFonts w:ascii="Times New Roman" w:hAnsi="Times New Roman" w:cs="Times New Roman"/>
+        </w:rPr>
+        <w:t xml:space="preserve">Another topic which we later approached is what height and weight typically led to success for a given competition, and how this has changed over time. </w:t>
+      </w:r>
+      <w:proofErr w:type="gramStart"/>
+      <w:r>
+        <w:rPr>
+          <w:rFonts w:ascii="Times New Roman" w:hAnsi="Times New Roman" w:cs="Times New Roman"/>
+        </w:rPr>
+        <w:t>In the nature of sport</w:t>
+      </w:r>
+      <w:proofErr w:type="gramEnd"/>
+      <w:r>
+        <w:rPr>
+          <w:rFonts w:ascii="Times New Roman" w:hAnsi="Times New Roman" w:cs="Times New Roman"/>
+        </w:rPr>
+        <w:t xml:space="preserve">, the </w:t>
+      </w:r>
+      <w:r>
+        <w:rPr>
+          <w:rFonts w:ascii="Times New Roman" w:hAnsi="Times New Roman" w:cs="Times New Roman"/>
+        </w:rPr>
         <w:lastRenderedPageBreak/>
-        <w:t>Over the course of our design’s lifecycle, we have continually tried new ideas, discarding those that we feel do not bring optimal results. To begin, we worked with a few datasets to find multiple, in pursuit of an optimal solution.</w:t>
-      </w:r>
-      <w:r>
-        <w:rPr>
-          <w:rFonts w:ascii="Times New Roman" w:hAnsi="Times New Roman" w:cs="Times New Roman"/>
-        </w:rPr>
-        <w:t xml:space="preserve"> We experimented with datasets on FIFA player ratings, as well as another on the traits of players in the English Premier League, before setting a general Olympics dataset on the traits of historical athletes including the year of competition, where it was held, whether it was summer or winter games, height, weight, age, and nation. </w:t>
-      </w:r>
-    </w:p>
-    <w:p>
-      <w:pPr>
-        <w:spacing w:line="480" w:lineRule="auto"/>
-        <w:ind w:firstLine="720"/>
-        <w:rPr>
-          <w:rFonts w:ascii="Times New Roman" w:hAnsi="Times New Roman" w:cs="Times New Roman"/>
-        </w:rPr>
-      </w:pPr>
-      <w:r>
-        <w:rPr>
-          <w:rFonts w:ascii="Times New Roman" w:hAnsi="Times New Roman" w:cs="Times New Roman"/>
-        </w:rPr>
-        <w:t xml:space="preserve">After deciding on our dataset, we had </w:t>
-      </w:r>
-      <w:proofErr w:type="gramStart"/>
-      <w:r>
-        <w:rPr>
-          <w:rFonts w:ascii="Times New Roman" w:hAnsi="Times New Roman" w:cs="Times New Roman"/>
-        </w:rPr>
-        <w:t>a number of</w:t>
-      </w:r>
-      <w:proofErr w:type="gramEnd"/>
-      <w:r>
-        <w:rPr>
-          <w:rFonts w:ascii="Times New Roman" w:hAnsi="Times New Roman" w:cs="Times New Roman"/>
-        </w:rPr>
-        <w:t xml:space="preserve"> potentia</w:t>
-      </w:r>
-      <w:r>
-        <w:rPr>
-          <w:rFonts w:ascii="Times New Roman" w:hAnsi="Times New Roman" w:cs="Times New Roman"/>
-        </w:rPr>
-        <w:t xml:space="preserve">l utilities that we wanted to pull out of the dataset. </w:t>
-      </w:r>
-      <w:proofErr w:type="gramStart"/>
-      <w:r>
-        <w:rPr>
-          <w:rFonts w:ascii="Times New Roman" w:hAnsi="Times New Roman" w:cs="Times New Roman"/>
-        </w:rPr>
-        <w:t>In particular, we</w:t>
-      </w:r>
-      <w:proofErr w:type="gramEnd"/>
-      <w:r>
-        <w:rPr>
-          <w:rFonts w:ascii="Times New Roman" w:hAnsi="Times New Roman" w:cs="Times New Roman"/>
-        </w:rPr>
-        <w:t xml:space="preserve"> initially decided we wanted to prioritize the effect of aging in sport on athletes of different genders. So, a few of our initial prototypes focused on this vision. We designed models that displayed medal count by age and gender filtered by sport, to see what age range typically has the most success in each sport for each gender. We feel as though this is a valuable piece of insight, as you can then </w:t>
-      </w:r>
-      <w:r>
-        <w:rPr>
-          <w:rFonts w:ascii="Times New Roman" w:hAnsi="Times New Roman" w:cs="Times New Roman"/>
-        </w:rPr>
-        <w:t xml:space="preserve">look deeper into sports with small age </w:t>
-      </w:r>
-      <w:r>
-        <w:rPr>
-          <w:rFonts w:ascii="Times New Roman" w:hAnsi="Times New Roman" w:cs="Times New Roman"/>
-        </w:rPr>
-        <w:t>ranges and</w:t>
-      </w:r>
-      <w:r>
-        <w:rPr>
-          <w:rFonts w:ascii="Times New Roman" w:hAnsi="Times New Roman" w:cs="Times New Roman"/>
-        </w:rPr>
-        <w:t xml:space="preserve"> assess if this is due to the nature of the competition, for example, it being too physically strenuous for an athlete who participates in it to have a long career of doing so. From this, information can potentially be extracted on what kinds of exercise are best/worst for longevity, whether it be for an athlete training and hoping for a long career, or a regular person who wants to live a length and healthy life with as little of a reduction in athletic ability as possible.</w:t>
-      </w:r>
-    </w:p>
-    <w:p>
-      <w:pPr>
-        <w:spacing w:line="480" w:lineRule="auto"/>
-        <w:ind w:firstLine="720"/>
-        <w:rPr>
-          <w:rFonts w:ascii="Times New Roman" w:hAnsi="Times New Roman" w:cs="Times New Roman"/>
-        </w:rPr>
-      </w:pPr>
-      <w:r>
-        <w:rPr>
-          <w:rFonts w:ascii="Times New Roman" w:hAnsi="Times New Roman" w:cs="Times New Roman"/>
-        </w:rPr>
-        <w:t xml:space="preserve">Another topic which we later approached is what height and weight typically led to success for a given competition, and how this has changed over time. </w:t>
-      </w:r>
-      <w:proofErr w:type="gramStart"/>
-      <w:r>
-        <w:rPr>
-          <w:rFonts w:ascii="Times New Roman" w:hAnsi="Times New Roman" w:cs="Times New Roman"/>
-        </w:rPr>
-        <w:t>In the nature of sport</w:t>
-      </w:r>
-      <w:proofErr w:type="gramEnd"/>
-      <w:r>
-        <w:rPr>
-          <w:rFonts w:ascii="Times New Roman" w:hAnsi="Times New Roman" w:cs="Times New Roman"/>
-        </w:rPr>
-        <w:t xml:space="preserve">, the typical build of an optimal athlete in that sport changes over time, as the strategy of said sport evolves. </w:t>
-      </w:r>
-      <w:r>
-        <w:rPr>
-          <w:rFonts w:ascii="Times New Roman" w:hAnsi="Times New Roman" w:cs="Times New Roman"/>
-        </w:rPr>
-        <w:t xml:space="preserve">We wanted to explore this topic as well as those of gender and age, and so another one of our prototypes created a scatterplot which provided information on the traits of competitors, as </w:t>
-      </w:r>
-      <w:r>
-        <w:rPr>
-          <w:rFonts w:ascii="Times New Roman" w:hAnsi="Times New Roman" w:cs="Times New Roman"/>
-        </w:rPr>
-        <w:lastRenderedPageBreak/>
-        <w:t xml:space="preserve">well as their gender, and whether they won medals. I think the primary interesting aspect of this scatterplot is its customizability. An interesting section of Shiny capabilities which we utilized, and did not know going into this project, was that you can use </w:t>
+        <w:t xml:space="preserve">typical build of an optimal athlete in that sport changes over time, as the strategy of said sport evolves. </w:t>
+      </w:r>
+      <w:r>
+        <w:rPr>
+          <w:rFonts w:ascii="Times New Roman" w:hAnsi="Times New Roman" w:cs="Times New Roman"/>
+        </w:rPr>
+        <w:t xml:space="preserve">We wanted to explore this topic as well as those of gender and age, and so another one of our prototypes created a scatterplot which provided information on the traits of competitors, as well as their gender, and whether they won medals. I think the primary interesting aspect of this scatterplot is its customizability. An interesting section of Shiny capabilities which we utilized, and did not know going into this project, was that you can use </w:t>
       </w:r>
       <w:proofErr w:type="spellStart"/>
       <w:r>
@@ -553,13 +643,112 @@
         <w:rPr>
           <w:rFonts w:ascii="Times New Roman" w:hAnsi="Times New Roman" w:cs="Times New Roman"/>
         </w:rPr>
-        <w:t>Our first two tabs in the dashboard</w:t>
-      </w:r>
-      <w:r>
-        <w:rPr>
-          <w:rFonts w:ascii="Times New Roman" w:hAnsi="Times New Roman" w:cs="Times New Roman"/>
-        </w:rPr>
-        <w:t xml:space="preserve"> will focus on </w:t>
+        <w:lastRenderedPageBreak/>
+        <w:t xml:space="preserve">When a user opens the dashboard, the first visualization that they see is the trend between age in the Olympics and medals won by athletes at that age, broken down by selected spots. We chose this as the first visualization </w:t>
+      </w:r>
+      <w:proofErr w:type="gramStart"/>
+      <w:r>
+        <w:rPr>
+          <w:rFonts w:ascii="Times New Roman" w:hAnsi="Times New Roman" w:cs="Times New Roman"/>
+        </w:rPr>
+        <w:t>in order to</w:t>
+      </w:r>
+      <w:proofErr w:type="gramEnd"/>
+      <w:r>
+        <w:rPr>
+          <w:rFonts w:ascii="Times New Roman" w:hAnsi="Times New Roman" w:cs="Times New Roman"/>
+        </w:rPr>
+        <w:t xml:space="preserve"> get the point right away to a user, in case they have only minimal times. Olympic successes and failures are determined by medal counts, and so we felt that leading with this would be optimal for a user. </w:t>
+      </w:r>
+    </w:p>
+    <w:p>
+      <w:pPr>
+        <w:spacing w:line="480" w:lineRule="auto"/>
+        <w:ind w:firstLine="720"/>
+        <w:rPr>
+          <w:rFonts w:ascii="Times New Roman" w:hAnsi="Times New Roman" w:cs="Times New Roman"/>
+        </w:rPr>
+      </w:pPr>
+      <w:r>
+        <w:rPr>
+          <w:rFonts w:ascii="Times New Roman" w:hAnsi="Times New Roman" w:cs="Times New Roman"/>
+        </w:rPr>
+        <w:t>Following that headlining page, our next tab provides a similar medal breakdown by age and sport, but this time also including gender. We felt this was appropriate to include in case any users are researching differences in Male &amp; Female sports at the Olympics or so that users can use the gender of athletes as a proxy for some things like intensity (</w:t>
+      </w:r>
+      <w:proofErr w:type="gramStart"/>
+      <w:r>
+        <w:rPr>
+          <w:rFonts w:ascii="Times New Roman" w:hAnsi="Times New Roman" w:cs="Times New Roman"/>
+        </w:rPr>
+        <w:t>e.g.</w:t>
+      </w:r>
+      <w:proofErr w:type="gramEnd"/>
+      <w:r>
+        <w:rPr>
+          <w:rFonts w:ascii="Times New Roman" w:hAnsi="Times New Roman" w:cs="Times New Roman"/>
+        </w:rPr>
+        <w:t xml:space="preserve"> Women’s hockey doesn’t allow body checking while Men’s does). This graph is flipped 90 degrees compared to the first tab as the flip makes it easier to see between Male &amp; Female numbers, as comparing the two in opposite vertical directions is not as intuitive for user</w:t>
+      </w:r>
+      <w:r>
+        <w:rPr>
+          <w:rFonts w:ascii="Times New Roman" w:hAnsi="Times New Roman" w:cs="Times New Roman"/>
+        </w:rPr>
+        <w:t>s</w:t>
+      </w:r>
+      <w:r>
+        <w:rPr>
+          <w:rFonts w:ascii="Times New Roman" w:hAnsi="Times New Roman" w:cs="Times New Roman"/>
+        </w:rPr>
+        <w:t xml:space="preserve">.  </w:t>
+      </w:r>
+    </w:p>
+    <w:p>
+      <w:pPr>
+        <w:spacing w:line="480" w:lineRule="auto"/>
+        <w:ind w:firstLine="720"/>
+        <w:rPr>
+          <w:rFonts w:ascii="Times New Roman" w:hAnsi="Times New Roman" w:cs="Times New Roman"/>
+        </w:rPr>
+      </w:pPr>
+      <w:r>
+        <w:rPr>
+          <w:rFonts w:ascii="Times New Roman" w:hAnsi="Times New Roman" w:cs="Times New Roman"/>
+        </w:rPr>
+        <w:drawing>
+          <wp:inline distT="0" distB="0" distL="0" distR="0" wp14:anchorId="04CB0EB2" wp14:editId="42C6573F">
+            <wp:extent cx="5943600" cy="1743075"/>
+            <wp:effectExtent l="0" t="0" r="0" b="0"/>
+            <wp:docPr id="6" name="Picture 6" descr="Chart, bar chart&#10;&#10;Description automatically generated"/>
+            <wp:cNvGraphicFramePr>
+              <a:graphicFrameLocks xmlns:a="http://schemas.openxmlformats.org/drawingml/2006/main" noChangeAspect="1"/>
+            </wp:cNvGraphicFramePr>
+            <a:graphic xmlns:a="http://schemas.openxmlformats.org/drawingml/2006/main">
+              <a:graphicData uri="http://schemas.openxmlformats.org/drawingml/2006/picture">
+                <pic:pic xmlns:pic="http://schemas.openxmlformats.org/drawingml/2006/picture">
+                  <pic:nvPicPr>
+                    <pic:cNvPr id="6" name="Picture 6" descr="Chart, bar chart&#10;&#10;Description automatically generated"/>
+                    <pic:cNvPicPr/>
+                  </pic:nvPicPr>
+                  <pic:blipFill>
+                    <a:blip r:embed="rId6"/>
+                    <a:stretch>
+                      <a:fillRect/>
+                    </a:stretch>
+                  </pic:blipFill>
+                  <pic:spPr>
+                    <a:xfrm>
+                      <a:off x="0" y="0"/>
+                      <a:ext cx="5943600" cy="1743075"/>
+                    </a:xfrm>
+                    <a:prstGeom prst="rect">
+                      <a:avLst/>
+                    </a:prstGeom>
+                  </pic:spPr>
+                </pic:pic>
+              </a:graphicData>
+            </a:graphic>
+          </wp:inline>
+        </w:drawing>
       </w:r>
     </w:p>
     <w:p>
@@ -580,14 +769,29 @@
         <w:rPr>
           <w:rFonts w:ascii="Times New Roman" w:hAnsi="Times New Roman" w:cs="Times New Roman"/>
         </w:rPr>
-        <w:t xml:space="preserve"> the Age vs. Medal visualization. It shows the age distribution of all athletes in the Olympics, for both genders, with option to choose among different sports </w:t>
+        <w:t xml:space="preserve"> the Age vs. Medal visualization. It shows the age distribution of all athletes in the Olympics, for both genders, with option to choose among different sports and to filter the years which these athletes participated. Because the Olympics is a representation of the best athlete performance chosen from all over the world. A simple count of number of participants is representative of the population of all athletes for the purpose of this research. The graph chosen is a simple line graph for a direct visualization of the distribution across all ages. </w:t>
       </w:r>
       <w:r>
         <w:rPr>
           <w:rFonts w:ascii="Times New Roman" w:hAnsi="Times New Roman" w:cs="Times New Roman"/>
         </w:rPr>
         <w:lastRenderedPageBreak/>
-        <w:t xml:space="preserve">and to filter the years which these athletes participated. Because the Olympics is a representation of the best athlete performance chosen from all over the world. A simple count of number of participants is representative of the population of all athletes for the purpose of this research. The graph chosen is a simple line graph for a direct visualization of the distribution across all ages. The graph of genders is overlayed, it is included as the scope was increased and this addition feature shows the difference of distribution between genders. It is interesting to compare the distribution of athletes between genders across different kind of sports. For some sports like gymnastics and swimming, the age distribution of female is clearly left to the male graph. Indicating that among the best athletes in the field, women gymnastics and swimmer reach their peak performance at a younger age compared to men. In fact, for most of the sports, female athletes have a lower age distribution.  With the year slider input, the range of years of data to include can be adjusted. With a range set to 20 years and dragging the slider, the user can compare the change of athlete age distribution throughout the years. For example, in the case of water polo, female athletes started to participate only after the year 2000. Moreover, the change of age distribution can also be observed using this feature. When selecting “Speed Skating”, </w:t>
+        <w:t xml:space="preserve">The graph of genders is overlayed, it is included as the scope was increased and this addition feature shows the difference of distribution between genders. </w:t>
+      </w:r>
+    </w:p>
+    <w:p>
+      <w:pPr>
+        <w:spacing w:line="480" w:lineRule="auto"/>
+        <w:ind w:firstLine="720"/>
+        <w:rPr>
+          <w:rFonts w:ascii="Times New Roman" w:hAnsi="Times New Roman" w:cs="Times New Roman"/>
+        </w:rPr>
+      </w:pPr>
+      <w:r>
+        <w:rPr>
+          <w:rFonts w:ascii="Times New Roman" w:hAnsi="Times New Roman" w:cs="Times New Roman"/>
+        </w:rPr>
+        <w:t xml:space="preserve">It is interesting to compare the distribution of athletes between genders across different kind of sports. For some sports like gymnastics and swimming, the age distribution of female is clearly left to the male graph. Indicating that among the best athletes in the field, women gymnastics and swimmer reach their peak performance at a younger age compared to men. In fact, for most of the sports, female athletes have a lower age distribution.  With the year slider input, the range of years of data to include can be adjusted. With a range set to 20 years and dragging the slider, the user can compare the change of athlete age distribution throughout the years. For example, in the case of water polo, female athletes started to participate only after the year 2000. Moreover, the change of age distribution can also be observed using this feature. When selecting “Speed Skating”, </w:t>
       </w:r>
       <w:proofErr w:type="gramStart"/>
       <w:r>
@@ -632,7 +836,7 @@
                     <pic:cNvPicPr/>
                   </pic:nvPicPr>
                   <pic:blipFill rotWithShape="1">
-                    <a:blip r:embed="rId6" cstate="print">
+                    <a:blip r:embed="rId7" cstate="print">
                       <a:extLst>
                         <a:ext uri="{28A0092B-C50C-407E-A947-70E740481C1C}">
                           <a14:useLocalDpi xmlns:a14="http://schemas.microsoft.com/office/drawing/2010/main" val="0"/>
@@ -686,7 +890,7 @@
                     <pic:cNvPicPr/>
                   </pic:nvPicPr>
                   <pic:blipFill>
-                    <a:blip r:embed="rId7" cstate="print">
+                    <a:blip r:embed="rId8" cstate="print">
                       <a:extLst>
                         <a:ext uri="{28A0092B-C50C-407E-A947-70E740481C1C}">
                           <a14:useLocalDpi xmlns:a14="http://schemas.microsoft.com/office/drawing/2010/main" val="0"/>
@@ -729,22 +933,28 @@
           <w:sz w:val="20"/>
           <w:szCs w:val="20"/>
         </w:rPr>
+        <w:t>Speed Skating Athletes Age Distribution (Left: 1920-1930; Right: 2006-2016)</w:t>
+      </w:r>
+    </w:p>
+    <w:p>
+      <w:pPr>
+        <w:spacing w:line="480" w:lineRule="auto"/>
+        <w:rPr>
+          <w:rFonts w:ascii="Times New Roman" w:hAnsi="Times New Roman" w:cs="Times New Roman"/>
+        </w:rPr>
+      </w:pPr>
+      <w:r>
+        <w:rPr>
+          <w:rFonts w:ascii="Times New Roman" w:hAnsi="Times New Roman" w:cs="Times New Roman"/>
+        </w:rPr>
+        <w:t xml:space="preserve">The groups consider this observation as a result on the medical and technology advances in the field, allowing athletes to perform the sport safer and with better support (coaching, dieting, </w:t>
+      </w:r>
+      <w:r>
+        <w:rPr>
+          <w:rFonts w:ascii="Times New Roman" w:hAnsi="Times New Roman" w:cs="Times New Roman"/>
+        </w:rPr>
         <w:lastRenderedPageBreak/>
-        <w:t>Speed Skating Athletes Age Distribution (Left: 1920-1930; Right: 2006-2016)</w:t>
-      </w:r>
-    </w:p>
-    <w:p>
-      <w:pPr>
-        <w:spacing w:line="480" w:lineRule="auto"/>
-        <w:rPr>
-          <w:rFonts w:ascii="Times New Roman" w:hAnsi="Times New Roman" w:cs="Times New Roman"/>
-        </w:rPr>
-      </w:pPr>
-      <w:r>
-        <w:rPr>
-          <w:rFonts w:ascii="Times New Roman" w:hAnsi="Times New Roman" w:cs="Times New Roman"/>
-        </w:rPr>
-        <w:t xml:space="preserve">The groups consider this observation as a result on the medical and technology advances in the field, allowing athletes to perform the sport safer and with better support (coaching, dieting, health monitoring), which extended their careers, giving the more experienced athletes an advantage. </w:t>
+        <w:t xml:space="preserve">health monitoring), which extended their careers, giving the more experienced athletes an advantage. </w:t>
       </w:r>
     </w:p>
     <w:p>
@@ -810,7 +1020,7 @@
                     <pic:cNvPicPr/>
                   </pic:nvPicPr>
                   <pic:blipFill>
-                    <a:blip r:embed="rId8">
+                    <a:blip r:embed="rId9">
                       <a:extLst>
                         <a:ext uri="{28A0092B-C50C-407E-A947-70E740481C1C}">
                           <a14:useLocalDpi xmlns:a14="http://schemas.microsoft.com/office/drawing/2010/main" val="0"/>
@@ -865,7 +1075,7 @@
                     <pic:cNvPicPr/>
                   </pic:nvPicPr>
                   <pic:blipFill>
-                    <a:blip r:embed="rId9" cstate="print">
+                    <a:blip r:embed="rId10" cstate="print">
                       <a:extLst>
                         <a:ext uri="{28A0092B-C50C-407E-A947-70E740481C1C}">
                           <a14:useLocalDpi xmlns:a14="http://schemas.microsoft.com/office/drawing/2010/main" val="0"/>
@@ -904,14 +1114,7 @@
           <w:rFonts w:ascii="Times New Roman" w:hAnsi="Times New Roman" w:cs="Times New Roman"/>
         </w:rPr>
         <w:tab/>
-        <w:t xml:space="preserve">The primary utility is its customizability, and the table at the bottom is a resource for further research on athletes within a given sport and competing for a given nation. You can thus </w:t>
-      </w:r>
-      <w:r>
-        <w:rPr>
-          <w:rFonts w:ascii="Times New Roman" w:hAnsi="Times New Roman" w:cs="Times New Roman"/>
-        </w:rPr>
-        <w:lastRenderedPageBreak/>
-        <w:t xml:space="preserve">locate </w:t>
+        <w:t xml:space="preserve">The primary utility is its customizability, and the table at the bottom is a resource for further research on athletes within a given sport and competing for a given nation. You can thus locate </w:t>
       </w:r>
       <w:proofErr w:type="gramStart"/>
       <w:r>
@@ -961,6 +1164,7 @@
           <w:rFonts w:ascii="Times New Roman" w:hAnsi="Times New Roman" w:cs="Times New Roman"/>
           <w:noProof/>
         </w:rPr>
+        <w:lastRenderedPageBreak/>
         <w:drawing>
           <wp:inline distT="0" distB="0" distL="0" distR="0" wp14:anchorId="66F9C21A" wp14:editId="36A56462">
             <wp:extent cx="5753100" cy="1993301"/>
@@ -977,7 +1181,7 @@
                     <pic:cNvPicPr/>
                   </pic:nvPicPr>
                   <pic:blipFill>
-                    <a:blip r:embed="rId10" cstate="print">
+                    <a:blip r:embed="rId11" cstate="print">
                       <a:extLst>
                         <a:ext uri="{28A0092B-C50C-407E-A947-70E740481C1C}">
                           <a14:useLocalDpi xmlns:a14="http://schemas.microsoft.com/office/drawing/2010/main" val="0"/>
@@ -1124,8 +1328,8 @@
       </w:r>
     </w:p>
     <w:sectPr>
-      <w:headerReference w:type="even" r:id="rId11"/>
-      <w:headerReference w:type="default" r:id="rId12"/>
+      <w:headerReference w:type="even" r:id="rId12"/>
+      <w:headerReference w:type="default" r:id="rId13"/>
       <w:pgSz w:w="12240" w:h="15840"/>
       <w:pgMar w:top="1440" w:right="1440" w:bottom="1440" w:left="1440" w:header="720" w:footer="720" w:gutter="0"/>
       <w:pgNumType w:start="0"/>

</xml_diff>